<commit_message>
Update software review report
</commit_message>
<xml_diff>
--- a/docs/Software Review Report.docx
+++ b/docs/Software Review Report.docx
@@ -6,56 +6,185 @@
       <w:pPr>
         <w:pStyle w:val="Heading1"/>
       </w:pPr>
+      <w:r>
+        <w:t>Software Review Report</w:t>
+      </w:r>
+    </w:p>
+    <w:p>
+      <w:pPr>
+        <w:pStyle w:val="Heading2"/>
+      </w:pPr>
+      <w:r>
+        <w:t>Quality Assurance &amp; Control</w:t>
+      </w:r>
+    </w:p>
+    <w:p>
+      <w:r>
+        <w:t xml:space="preserve">During the development process, we developed a test plan which was then put into motion during the testing phase to counter foreseeable issues during development. We also tested extensively during the development phase to ensure our code and design were functioning as intended. </w:t>
+      </w:r>
+    </w:p>
+    <w:p>
+      <w:pPr>
+        <w:pStyle w:val="Heading2"/>
+      </w:pPr>
+      <w:r>
+        <w:t>Code Testing</w:t>
+      </w:r>
+    </w:p>
+    <w:p>
+      <w:r>
+        <w:t>The code testing in the testing phase was performed according to this structure:</w:t>
+      </w:r>
+    </w:p>
+    <w:p>
+      <w:pPr>
+        <w:pStyle w:val="ListParagraph"/>
+        <w:numPr>
+          <w:ilvl w:val="0"/>
+          <w:numId w:val="1"/>
+        </w:numPr>
+      </w:pPr>
+      <w:r>
+        <w:t>Select a test case detailed in the testing plan.</w:t>
+      </w:r>
+    </w:p>
+    <w:p>
+      <w:pPr>
+        <w:pStyle w:val="ListParagraph"/>
+        <w:numPr>
+          <w:ilvl w:val="0"/>
+          <w:numId w:val="1"/>
+        </w:numPr>
+      </w:pPr>
+      <w:r>
+        <w:t>Perform the test defined in the testing plan.</w:t>
+      </w:r>
+    </w:p>
+    <w:p>
+      <w:pPr>
+        <w:pStyle w:val="ListParagraph"/>
+        <w:numPr>
+          <w:ilvl w:val="0"/>
+          <w:numId w:val="1"/>
+        </w:numPr>
+      </w:pPr>
+      <w:r>
+        <w:t>Compare the expected and actual results of the test.</w:t>
+      </w:r>
+    </w:p>
+    <w:p>
+      <w:pPr>
+        <w:pStyle w:val="ListParagraph"/>
+        <w:numPr>
+          <w:ilvl w:val="0"/>
+          <w:numId w:val="1"/>
+        </w:numPr>
+      </w:pPr>
+      <w:r>
+        <w:t>Adjust the code if the test failed and repeat, OR</w:t>
+      </w:r>
+    </w:p>
+    <w:p>
+      <w:pPr>
+        <w:pStyle w:val="ListParagraph"/>
+        <w:numPr>
+          <w:ilvl w:val="0"/>
+          <w:numId w:val="1"/>
+        </w:numPr>
+      </w:pPr>
+      <w:r>
+        <w:t>Take a screenshot as evidence if the test succeeded.</w:t>
+      </w:r>
+    </w:p>
+    <w:p>
+      <w:pPr>
+        <w:pStyle w:val="Heading2"/>
+      </w:pPr>
+      <w:r>
+        <w:t>Support for future development</w:t>
+      </w:r>
+    </w:p>
+    <w:p>
+      <w:r>
+        <w:t>If future modification is required, we are confident in our ability to extend our current code with further requirements.</w:t>
+      </w:r>
+    </w:p>
+    <w:p>
+      <w:pPr>
+        <w:pStyle w:val="ListParagraph"/>
+        <w:numPr>
+          <w:ilvl w:val="0"/>
+          <w:numId w:val="2"/>
+        </w:numPr>
+      </w:pPr>
+      <w:r>
+        <w:t>Appropriate comments are applied to our PHP code, but not our HTML code.</w:t>
+      </w:r>
+    </w:p>
+    <w:p>
+      <w:pPr>
+        <w:pStyle w:val="ListParagraph"/>
+        <w:numPr>
+          <w:ilvl w:val="0"/>
+          <w:numId w:val="2"/>
+        </w:numPr>
+      </w:pPr>
+      <w:r>
+        <w:t>Code is not well documented, as it might be using a documentation generator utility. If the scope of the project ever increases in the future, we may consider adding this kind of documentation. For the current scale of the project, we believe commenting will suffice for code documentation.</w:t>
+      </w:r>
+    </w:p>
+    <w:p>
+      <w:pPr>
+        <w:pStyle w:val="ListParagraph"/>
+        <w:numPr>
+          <w:ilvl w:val="0"/>
+          <w:numId w:val="2"/>
+        </w:numPr>
+      </w:pPr>
+      <w:r>
+        <w:t>We will be able to append new requirements and sprints to our documentation painlessly. This will consist of:</w:t>
+      </w:r>
+    </w:p>
+    <w:p>
+      <w:pPr>
+        <w:pStyle w:val="ListParagraph"/>
+        <w:numPr>
+          <w:ilvl w:val="1"/>
+          <w:numId w:val="2"/>
+        </w:numPr>
+      </w:pPr>
+      <w:r>
+        <w:t>Adding a new project Kanban board to the project GitHub page.</w:t>
+      </w:r>
+    </w:p>
+    <w:p>
+      <w:pPr>
+        <w:pStyle w:val="ListParagraph"/>
+        <w:numPr>
+          <w:ilvl w:val="1"/>
+          <w:numId w:val="2"/>
+        </w:numPr>
+      </w:pPr>
+      <w:r>
+        <w:t>Creating new requirements and testing documentation for the new sprint.</w:t>
+      </w:r>
+    </w:p>
+    <w:p>
+      <w:pPr>
+        <w:pStyle w:val="ListParagraph"/>
+        <w:numPr>
+          <w:ilvl w:val="1"/>
+          <w:numId w:val="2"/>
+        </w:numPr>
+      </w:pPr>
+      <w:r>
+        <w:t>Appending the new documentation to the master document.</w:t>
+      </w:r>
+    </w:p>
+    <w:p>
       <w:bookmarkStart w:id="0" w:name="_GoBack"/>
       <w:bookmarkEnd w:id="0"/>
-      <w:r>
-        <w:t>Software Review Report</w:t>
-      </w:r>
-    </w:p>
-    <w:p>
-      <w:pPr>
-        <w:pStyle w:val="Heading2"/>
-      </w:pPr>
-      <w:r>
-        <w:t xml:space="preserve">How the team ensured the development quality of the software during the three sprints (test plans, etc). </w:t>
-      </w:r>
-    </w:p>
-    <w:p/>
-    <w:p>
-      <w:pPr>
-        <w:pStyle w:val="Heading2"/>
-      </w:pPr>
-      <w:r>
-        <w:t xml:space="preserve">What processes were utilised to ensure adequate control of the quality of the development process. </w:t>
-      </w:r>
-    </w:p>
-    <w:p/>
-    <w:p>
-      <w:pPr>
-        <w:pStyle w:val="Heading2"/>
-      </w:pPr>
-      <w:r>
-        <w:t xml:space="preserve">Describe the code testing process. </w:t>
-      </w:r>
-    </w:p>
-    <w:p/>
-    <w:p>
-      <w:pPr>
-        <w:pStyle w:val="Heading2"/>
-      </w:pPr>
-      <w:r>
-        <w:t xml:space="preserve">How can the software be supported for future modification and refinements (comments, code documentation, </w:t>
-      </w:r>
-      <w:proofErr w:type="gramStart"/>
-      <w:r>
-        <w:t>development</w:t>
-      </w:r>
-      <w:proofErr w:type="gramEnd"/>
-      <w:r>
-        <w:t xml:space="preserve"> plans). </w:t>
-      </w:r>
-    </w:p>
-    <w:p/>
+    </w:p>
     <w:p>
       <w:pPr>
         <w:pStyle w:val="Heading2"/>
@@ -173,6 +302,7 @@
           </w:tcPr>
           <w:p>
             <w:r>
+              <w:lastRenderedPageBreak/>
               <w:t xml:space="preserve">Implement an option to remove subscription </w:t>
             </w:r>
           </w:p>
@@ -285,7 +415,6 @@
         <w:rPr>
           <w:noProof/>
         </w:rPr>
-        <w:lastRenderedPageBreak/>
         <w:drawing>
           <wp:inline distT="0" distB="0" distL="0" distR="0" wp14:anchorId="32568C28" wp14:editId="6E45C3F6">
             <wp:extent cx="5943600" cy="1880235"/>
@@ -302,7 +431,7 @@
                     <pic:cNvPicPr/>
                   </pic:nvPicPr>
                   <pic:blipFill>
-                    <a:blip r:embed="rId6"/>
+                    <a:blip r:embed="rId7"/>
                     <a:stretch>
                       <a:fillRect/>
                     </a:stretch>
@@ -330,14 +459,27 @@
       <w:r>
         <w:t xml:space="preserve">Figure </w:t>
       </w:r>
-      <w:fldSimple w:instr=" SEQ Figure \* ARABIC ">
-        <w:r>
-          <w:rPr>
-            <w:noProof/>
-          </w:rPr>
-          <w:t>1</w:t>
-        </w:r>
-      </w:fldSimple>
+      <w:r>
+        <w:fldChar w:fldCharType="begin"/>
+      </w:r>
+      <w:r>
+        <w:instrText xml:space="preserve"> SEQ Figure \* ARABIC </w:instrText>
+      </w:r>
+      <w:r>
+        <w:fldChar w:fldCharType="separate"/>
+      </w:r>
+      <w:r>
+        <w:rPr>
+          <w:noProof/>
+        </w:rPr>
+        <w:t>1</w:t>
+      </w:r>
+      <w:r>
+        <w:rPr>
+          <w:noProof/>
+        </w:rPr>
+        <w:fldChar w:fldCharType="end"/>
+      </w:r>
     </w:p>
     <w:p>
       <w:pPr>
@@ -363,7 +505,7 @@
                     <pic:cNvPicPr/>
                   </pic:nvPicPr>
                   <pic:blipFill>
-                    <a:blip r:embed="rId7"/>
+                    <a:blip r:embed="rId8"/>
                     <a:stretch>
                       <a:fillRect/>
                     </a:stretch>
@@ -391,90 +533,42 @@
       <w:r>
         <w:t xml:space="preserve">Figure </w:t>
       </w:r>
-      <w:fldSimple w:instr=" SEQ Figure \* ARABIC ">
-        <w:r>
-          <w:rPr>
-            <w:noProof/>
-          </w:rPr>
-          <w:t>2</w:t>
-        </w:r>
-      </w:fldSimple>
-    </w:p>
-    <w:p>
-      <w:pPr>
-        <w:keepNext/>
-      </w:pPr>
+      <w:r>
+        <w:fldChar w:fldCharType="begin"/>
+      </w:r>
+      <w:r>
+        <w:instrText xml:space="preserve"> SEQ Figure \* ARABIC </w:instrText>
+      </w:r>
+      <w:r>
+        <w:fldChar w:fldCharType="separate"/>
+      </w:r>
       <w:r>
         <w:rPr>
           <w:noProof/>
         </w:rPr>
+        <w:t>2</w:t>
+      </w:r>
+      <w:r>
+        <w:rPr>
+          <w:noProof/>
+        </w:rPr>
+        <w:fldChar w:fldCharType="end"/>
+      </w:r>
+    </w:p>
+    <w:p>
+      <w:pPr>
+        <w:keepNext/>
+      </w:pPr>
+      <w:r>
+        <w:rPr>
+          <w:noProof/>
+        </w:rPr>
+        <w:lastRenderedPageBreak/>
         <w:drawing>
           <wp:inline distT="0" distB="0" distL="0" distR="0" wp14:anchorId="17BFCA95" wp14:editId="1171BA65">
             <wp:extent cx="5943600" cy="1367790"/>
             <wp:effectExtent l="0" t="0" r="0" b="3810"/>
             <wp:docPr id="3" name="Picture 3"/>
-            <wp:cNvGraphicFramePr>
-              <a:graphicFrameLocks xmlns:a="http://schemas.openxmlformats.org/drawingml/2006/main" noChangeAspect="1"/>
-            </wp:cNvGraphicFramePr>
-            <a:graphic xmlns:a="http://schemas.openxmlformats.org/drawingml/2006/main">
-              <a:graphicData uri="http://schemas.openxmlformats.org/drawingml/2006/picture">
-                <pic:pic xmlns:pic="http://schemas.openxmlformats.org/drawingml/2006/picture">
-                  <pic:nvPicPr>
-                    <pic:cNvPr id="1" name=""/>
-                    <pic:cNvPicPr/>
-                  </pic:nvPicPr>
-                  <pic:blipFill>
-                    <a:blip r:embed="rId8"/>
-                    <a:stretch>
-                      <a:fillRect/>
-                    </a:stretch>
-                  </pic:blipFill>
-                  <pic:spPr>
-                    <a:xfrm>
-                      <a:off x="0" y="0"/>
-                      <a:ext cx="5943600" cy="1367790"/>
-                    </a:xfrm>
-                    <a:prstGeom prst="rect">
-                      <a:avLst/>
-                    </a:prstGeom>
-                  </pic:spPr>
-                </pic:pic>
-              </a:graphicData>
-            </a:graphic>
-          </wp:inline>
-        </w:drawing>
-      </w:r>
-    </w:p>
-    <w:p>
-      <w:pPr>
-        <w:pStyle w:val="Caption"/>
-      </w:pPr>
-      <w:r>
-        <w:t xml:space="preserve">Figure </w:t>
-      </w:r>
-      <w:fldSimple w:instr=" SEQ Figure \* ARABIC ">
-        <w:r>
-          <w:rPr>
-            <w:noProof/>
-          </w:rPr>
-          <w:t>3</w:t>
-        </w:r>
-      </w:fldSimple>
-    </w:p>
-    <w:p>
-      <w:pPr>
-        <w:keepNext/>
-      </w:pPr>
-      <w:r>
-        <w:rPr>
-          <w:noProof/>
-        </w:rPr>
-        <w:lastRenderedPageBreak/>
-        <w:drawing>
-          <wp:inline distT="0" distB="0" distL="0" distR="0" wp14:anchorId="62B3AF47" wp14:editId="30D957CE">
-            <wp:extent cx="5943600" cy="1546225"/>
-            <wp:effectExtent l="0" t="0" r="0" b="0"/>
-            <wp:docPr id="4" name="Picture 4"/>
             <wp:cNvGraphicFramePr>
               <a:graphicFrameLocks xmlns:a="http://schemas.openxmlformats.org/drawingml/2006/main" noChangeAspect="1"/>
             </wp:cNvGraphicFramePr>
@@ -494,6 +588,80 @@
                   <pic:spPr>
                     <a:xfrm>
                       <a:off x="0" y="0"/>
+                      <a:ext cx="5943600" cy="1367790"/>
+                    </a:xfrm>
+                    <a:prstGeom prst="rect">
+                      <a:avLst/>
+                    </a:prstGeom>
+                  </pic:spPr>
+                </pic:pic>
+              </a:graphicData>
+            </a:graphic>
+          </wp:inline>
+        </w:drawing>
+      </w:r>
+    </w:p>
+    <w:p>
+      <w:pPr>
+        <w:pStyle w:val="Caption"/>
+      </w:pPr>
+      <w:r>
+        <w:t xml:space="preserve">Figure </w:t>
+      </w:r>
+      <w:r>
+        <w:fldChar w:fldCharType="begin"/>
+      </w:r>
+      <w:r>
+        <w:instrText xml:space="preserve"> SEQ Figure \* ARABIC </w:instrText>
+      </w:r>
+      <w:r>
+        <w:fldChar w:fldCharType="separate"/>
+      </w:r>
+      <w:r>
+        <w:rPr>
+          <w:noProof/>
+        </w:rPr>
+        <w:t>3</w:t>
+      </w:r>
+      <w:r>
+        <w:rPr>
+          <w:noProof/>
+        </w:rPr>
+        <w:fldChar w:fldCharType="end"/>
+      </w:r>
+    </w:p>
+    <w:p>
+      <w:pPr>
+        <w:keepNext/>
+      </w:pPr>
+      <w:r>
+        <w:rPr>
+          <w:noProof/>
+        </w:rPr>
+        <w:drawing>
+          <wp:inline distT="0" distB="0" distL="0" distR="0" wp14:anchorId="62B3AF47" wp14:editId="30D957CE">
+            <wp:extent cx="5943600" cy="1546225"/>
+            <wp:effectExtent l="0" t="0" r="0" b="0"/>
+            <wp:docPr id="4" name="Picture 4"/>
+            <wp:cNvGraphicFramePr>
+              <a:graphicFrameLocks xmlns:a="http://schemas.openxmlformats.org/drawingml/2006/main" noChangeAspect="1"/>
+            </wp:cNvGraphicFramePr>
+            <a:graphic xmlns:a="http://schemas.openxmlformats.org/drawingml/2006/main">
+              <a:graphicData uri="http://schemas.openxmlformats.org/drawingml/2006/picture">
+                <pic:pic xmlns:pic="http://schemas.openxmlformats.org/drawingml/2006/picture">
+                  <pic:nvPicPr>
+                    <pic:cNvPr id="1" name=""/>
+                    <pic:cNvPicPr/>
+                  </pic:nvPicPr>
+                  <pic:blipFill>
+                    <a:blip r:embed="rId10"/>
+                    <a:stretch>
+                      <a:fillRect/>
+                    </a:stretch>
+                  </pic:blipFill>
+                  <pic:spPr>
+                    <a:xfrm>
+                      <a:off x="0" y="0"/>
                       <a:ext cx="5943600" cy="1546225"/>
                     </a:xfrm>
                     <a:prstGeom prst="rect">
@@ -515,14 +683,27 @@
       <w:r>
         <w:t xml:space="preserve">Figure </w:t>
       </w:r>
-      <w:fldSimple w:instr=" SEQ Figure \* ARABIC ">
-        <w:r>
-          <w:rPr>
-            <w:noProof/>
-          </w:rPr>
-          <w:t>4</w:t>
-        </w:r>
-      </w:fldSimple>
+      <w:r>
+        <w:fldChar w:fldCharType="begin"/>
+      </w:r>
+      <w:r>
+        <w:instrText xml:space="preserve"> SEQ Figure \* ARABIC </w:instrText>
+      </w:r>
+      <w:r>
+        <w:fldChar w:fldCharType="separate"/>
+      </w:r>
+      <w:r>
+        <w:rPr>
+          <w:noProof/>
+        </w:rPr>
+        <w:t>4</w:t>
+      </w:r>
+      <w:r>
+        <w:rPr>
+          <w:noProof/>
+        </w:rPr>
+        <w:fldChar w:fldCharType="end"/>
+      </w:r>
       <w:r>
         <w:rPr>
           <w:noProof/>
@@ -549,7 +730,7 @@
                     <pic:cNvPicPr/>
                   </pic:nvPicPr>
                   <pic:blipFill>
-                    <a:blip r:embed="rId10"/>
+                    <a:blip r:embed="rId11"/>
                     <a:stretch>
                       <a:fillRect/>
                     </a:stretch>
@@ -577,14 +758,27 @@
       <w:r>
         <w:t xml:space="preserve">Figure </w:t>
       </w:r>
-      <w:fldSimple w:instr=" SEQ Figure \* ARABIC ">
-        <w:r>
-          <w:rPr>
-            <w:noProof/>
-          </w:rPr>
-          <w:t>5</w:t>
-        </w:r>
-      </w:fldSimple>
+      <w:r>
+        <w:fldChar w:fldCharType="begin"/>
+      </w:r>
+      <w:r>
+        <w:instrText xml:space="preserve"> SEQ Figure \* ARABIC </w:instrText>
+      </w:r>
+      <w:r>
+        <w:fldChar w:fldCharType="separate"/>
+      </w:r>
+      <w:r>
+        <w:rPr>
+          <w:noProof/>
+        </w:rPr>
+        <w:t>5</w:t>
+      </w:r>
+      <w:r>
+        <w:rPr>
+          <w:noProof/>
+        </w:rPr>
+        <w:fldChar w:fldCharType="end"/>
+      </w:r>
     </w:p>
     <w:p>
       <w:pPr>
@@ -610,7 +804,7 @@
                     <pic:cNvPicPr/>
                   </pic:nvPicPr>
                   <pic:blipFill>
-                    <a:blip r:embed="rId11"/>
+                    <a:blip r:embed="rId12"/>
                     <a:stretch>
                       <a:fillRect/>
                     </a:stretch>
@@ -638,17 +832,30 @@
       <w:r>
         <w:t xml:space="preserve">Figure </w:t>
       </w:r>
-      <w:fldSimple w:instr=" SEQ Figure \* ARABIC ">
-        <w:r>
-          <w:rPr>
-            <w:noProof/>
-          </w:rPr>
-          <w:t>6</w:t>
-        </w:r>
-      </w:fldSimple>
+      <w:r>
+        <w:fldChar w:fldCharType="begin"/>
+      </w:r>
+      <w:r>
+        <w:instrText xml:space="preserve"> SEQ Figure \* ARABIC </w:instrText>
+      </w:r>
+      <w:r>
+        <w:fldChar w:fldCharType="separate"/>
+      </w:r>
+      <w:r>
+        <w:rPr>
+          <w:noProof/>
+        </w:rPr>
+        <w:t>6</w:t>
+      </w:r>
+      <w:r>
+        <w:rPr>
+          <w:noProof/>
+        </w:rPr>
+        <w:fldChar w:fldCharType="end"/>
+      </w:r>
     </w:p>
     <w:sectPr>
-      <w:headerReference w:type="default" r:id="rId12"/>
+      <w:headerReference w:type="default" r:id="rId13"/>
       <w:pgSz w:w="12240" w:h="15840"/>
       <w:pgMar w:top="1440" w:right="1440" w:bottom="1440" w:left="1440" w:header="708" w:footer="708" w:gutter="0"/>
       <w:cols w:space="708"/>
@@ -741,6 +948,219 @@
     </w:r>
   </w:p>
 </w:hdr>
+</file>
+
+<file path=word/numbering.xml><?xml version="1.0" encoding="utf-8"?>
+<w:numbering xmlns:wpc="http://schemas.microsoft.com/office/word/2010/wordprocessingCanvas" xmlns:cx="http://schemas.microsoft.com/office/drawing/2014/chartex" xmlns:cx1="http://schemas.microsoft.com/office/drawing/2015/9/8/chartex" xmlns:mc="http://schemas.openxmlformats.org/markup-compatibility/2006" xmlns:o="urn:schemas-microsoft-com:office:office" xmlns:r="http://schemas.openxmlformats.org/officeDocument/2006/relationships" xmlns:m="http://schemas.openxmlformats.org/officeDocument/2006/math" xmlns:v="urn:schemas-microsoft-com:vml" xmlns:wp14="http://schemas.microsoft.com/office/word/2010/wordprocessingDrawing" xmlns:wp="http://schemas.openxmlformats.org/drawingml/2006/wordprocessingDrawing" xmlns:w10="urn:schemas-microsoft-com:office:word" xmlns:w="http://schemas.openxmlformats.org/wordprocessingml/2006/main" xmlns:w14="http://schemas.microsoft.com/office/word/2010/wordml" xmlns:w15="http://schemas.microsoft.com/office/word/2012/wordml" xmlns:w16se="http://schemas.microsoft.com/office/word/2015/wordml/symex" xmlns:wpg="http://schemas.microsoft.com/office/word/2010/wordprocessingGroup" xmlns:wpi="http://schemas.microsoft.com/office/word/2010/wordprocessingInk" xmlns:wne="http://schemas.microsoft.com/office/word/2006/wordml" xmlns:wps="http://schemas.microsoft.com/office/word/2010/wordprocessingShape" mc:Ignorable="w14 w15 w16se wp14">
+  <w:abstractNum w:abstractNumId="0" w15:restartNumberingAfterBreak="0">
+    <w:nsid w:val="419C34EF"/>
+    <w:multiLevelType w:val="hybridMultilevel"/>
+    <w:tmpl w:val="5C769016"/>
+    <w:lvl w:ilvl="0" w:tplc="C21ADABE">
+      <w:start w:val="1"/>
+      <w:numFmt w:val="bullet"/>
+      <w:lvlText w:val=""/>
+      <w:lvlJc w:val="left"/>
+      <w:pPr>
+        <w:ind w:left="720" w:hanging="360"/>
+      </w:pPr>
+      <w:rPr>
+        <w:rFonts w:ascii="Symbol" w:eastAsiaTheme="minorEastAsia" w:hAnsi="Symbol" w:cstheme="minorBidi" w:hint="default"/>
+      </w:rPr>
+    </w:lvl>
+    <w:lvl w:ilvl="1" w:tplc="04090003">
+      <w:start w:val="1"/>
+      <w:numFmt w:val="bullet"/>
+      <w:lvlText w:val="o"/>
+      <w:lvlJc w:val="left"/>
+      <w:pPr>
+        <w:ind w:left="1440" w:hanging="360"/>
+      </w:pPr>
+      <w:rPr>
+        <w:rFonts w:ascii="Courier New" w:hAnsi="Courier New" w:cs="Courier New" w:hint="default"/>
+      </w:rPr>
+    </w:lvl>
+    <w:lvl w:ilvl="2" w:tplc="04090005" w:tentative="1">
+      <w:start w:val="1"/>
+      <w:numFmt w:val="bullet"/>
+      <w:lvlText w:val=""/>
+      <w:lvlJc w:val="left"/>
+      <w:pPr>
+        <w:ind w:left="2160" w:hanging="360"/>
+      </w:pPr>
+      <w:rPr>
+        <w:rFonts w:ascii="Wingdings" w:hAnsi="Wingdings" w:hint="default"/>
+      </w:rPr>
+    </w:lvl>
+    <w:lvl w:ilvl="3" w:tplc="04090001" w:tentative="1">
+      <w:start w:val="1"/>
+      <w:numFmt w:val="bullet"/>
+      <w:lvlText w:val=""/>
+      <w:lvlJc w:val="left"/>
+      <w:pPr>
+        <w:ind w:left="2880" w:hanging="360"/>
+      </w:pPr>
+      <w:rPr>
+        <w:rFonts w:ascii="Symbol" w:hAnsi="Symbol" w:hint="default"/>
+      </w:rPr>
+    </w:lvl>
+    <w:lvl w:ilvl="4" w:tplc="04090003" w:tentative="1">
+      <w:start w:val="1"/>
+      <w:numFmt w:val="bullet"/>
+      <w:lvlText w:val="o"/>
+      <w:lvlJc w:val="left"/>
+      <w:pPr>
+        <w:ind w:left="3600" w:hanging="360"/>
+      </w:pPr>
+      <w:rPr>
+        <w:rFonts w:ascii="Courier New" w:hAnsi="Courier New" w:cs="Courier New" w:hint="default"/>
+      </w:rPr>
+    </w:lvl>
+    <w:lvl w:ilvl="5" w:tplc="04090005" w:tentative="1">
+      <w:start w:val="1"/>
+      <w:numFmt w:val="bullet"/>
+      <w:lvlText w:val=""/>
+      <w:lvlJc w:val="left"/>
+      <w:pPr>
+        <w:ind w:left="4320" w:hanging="360"/>
+      </w:pPr>
+      <w:rPr>
+        <w:rFonts w:ascii="Wingdings" w:hAnsi="Wingdings" w:hint="default"/>
+      </w:rPr>
+    </w:lvl>
+    <w:lvl w:ilvl="6" w:tplc="04090001" w:tentative="1">
+      <w:start w:val="1"/>
+      <w:numFmt w:val="bullet"/>
+      <w:lvlText w:val=""/>
+      <w:lvlJc w:val="left"/>
+      <w:pPr>
+        <w:ind w:left="5040" w:hanging="360"/>
+      </w:pPr>
+      <w:rPr>
+        <w:rFonts w:ascii="Symbol" w:hAnsi="Symbol" w:hint="default"/>
+      </w:rPr>
+    </w:lvl>
+    <w:lvl w:ilvl="7" w:tplc="04090003" w:tentative="1">
+      <w:start w:val="1"/>
+      <w:numFmt w:val="bullet"/>
+      <w:lvlText w:val="o"/>
+      <w:lvlJc w:val="left"/>
+      <w:pPr>
+        <w:ind w:left="5760" w:hanging="360"/>
+      </w:pPr>
+      <w:rPr>
+        <w:rFonts w:ascii="Courier New" w:hAnsi="Courier New" w:cs="Courier New" w:hint="default"/>
+      </w:rPr>
+    </w:lvl>
+    <w:lvl w:ilvl="8" w:tplc="04090005" w:tentative="1">
+      <w:start w:val="1"/>
+      <w:numFmt w:val="bullet"/>
+      <w:lvlText w:val=""/>
+      <w:lvlJc w:val="left"/>
+      <w:pPr>
+        <w:ind w:left="6480" w:hanging="360"/>
+      </w:pPr>
+      <w:rPr>
+        <w:rFonts w:ascii="Wingdings" w:hAnsi="Wingdings" w:hint="default"/>
+      </w:rPr>
+    </w:lvl>
+  </w:abstractNum>
+  <w:abstractNum w:abstractNumId="1" w15:restartNumberingAfterBreak="0">
+    <w:nsid w:val="70F66278"/>
+    <w:multiLevelType w:val="hybridMultilevel"/>
+    <w:tmpl w:val="8E3C40D6"/>
+    <w:lvl w:ilvl="0" w:tplc="0409000F">
+      <w:start w:val="1"/>
+      <w:numFmt w:val="decimal"/>
+      <w:lvlText w:val="%1."/>
+      <w:lvlJc w:val="left"/>
+      <w:pPr>
+        <w:ind w:left="720" w:hanging="360"/>
+      </w:pPr>
+      <w:rPr>
+        <w:rFonts w:hint="default"/>
+      </w:rPr>
+    </w:lvl>
+    <w:lvl w:ilvl="1" w:tplc="04090019" w:tentative="1">
+      <w:start w:val="1"/>
+      <w:numFmt w:val="lowerLetter"/>
+      <w:lvlText w:val="%2."/>
+      <w:lvlJc w:val="left"/>
+      <w:pPr>
+        <w:ind w:left="1440" w:hanging="360"/>
+      </w:pPr>
+    </w:lvl>
+    <w:lvl w:ilvl="2" w:tplc="0409001B" w:tentative="1">
+      <w:start w:val="1"/>
+      <w:numFmt w:val="lowerRoman"/>
+      <w:lvlText w:val="%3."/>
+      <w:lvlJc w:val="right"/>
+      <w:pPr>
+        <w:ind w:left="2160" w:hanging="180"/>
+      </w:pPr>
+    </w:lvl>
+    <w:lvl w:ilvl="3" w:tplc="0409000F" w:tentative="1">
+      <w:start w:val="1"/>
+      <w:numFmt w:val="decimal"/>
+      <w:lvlText w:val="%4."/>
+      <w:lvlJc w:val="left"/>
+      <w:pPr>
+        <w:ind w:left="2880" w:hanging="360"/>
+      </w:pPr>
+    </w:lvl>
+    <w:lvl w:ilvl="4" w:tplc="04090019" w:tentative="1">
+      <w:start w:val="1"/>
+      <w:numFmt w:val="lowerLetter"/>
+      <w:lvlText w:val="%5."/>
+      <w:lvlJc w:val="left"/>
+      <w:pPr>
+        <w:ind w:left="3600" w:hanging="360"/>
+      </w:pPr>
+    </w:lvl>
+    <w:lvl w:ilvl="5" w:tplc="0409001B" w:tentative="1">
+      <w:start w:val="1"/>
+      <w:numFmt w:val="lowerRoman"/>
+      <w:lvlText w:val="%6."/>
+      <w:lvlJc w:val="right"/>
+      <w:pPr>
+        <w:ind w:left="4320" w:hanging="180"/>
+      </w:pPr>
+    </w:lvl>
+    <w:lvl w:ilvl="6" w:tplc="0409000F" w:tentative="1">
+      <w:start w:val="1"/>
+      <w:numFmt w:val="decimal"/>
+      <w:lvlText w:val="%7."/>
+      <w:lvlJc w:val="left"/>
+      <w:pPr>
+        <w:ind w:left="5040" w:hanging="360"/>
+      </w:pPr>
+    </w:lvl>
+    <w:lvl w:ilvl="7" w:tplc="04090019" w:tentative="1">
+      <w:start w:val="1"/>
+      <w:numFmt w:val="lowerLetter"/>
+      <w:lvlText w:val="%8."/>
+      <w:lvlJc w:val="left"/>
+      <w:pPr>
+        <w:ind w:left="5760" w:hanging="360"/>
+      </w:pPr>
+    </w:lvl>
+    <w:lvl w:ilvl="8" w:tplc="0409001B" w:tentative="1">
+      <w:start w:val="1"/>
+      <w:numFmt w:val="lowerRoman"/>
+      <w:lvlText w:val="%9."/>
+      <w:lvlJc w:val="right"/>
+      <w:pPr>
+        <w:ind w:left="6480" w:hanging="180"/>
+      </w:pPr>
+    </w:lvl>
+  </w:abstractNum>
+  <w:num w:numId="1">
+    <w:abstractNumId w:val="1"/>
+  </w:num>
+  <w:num w:numId="2">
+    <w:abstractNumId w:val="0"/>
+  </w:num>
+</w:numbering>
 </file>
 
 <file path=word/styles.xml><?xml version="1.0" encoding="utf-8"?>
@@ -1804,6 +2224,17 @@
       </w:tblBorders>
     </w:tblPr>
   </w:style>
+  <w:style w:type="paragraph" w:styleId="ListParagraph">
+    <w:name w:val="List Paragraph"/>
+    <w:basedOn w:val="Normal"/>
+    <w:uiPriority w:val="34"/>
+    <w:qFormat/>
+    <w:rsid w:val="00FA0547"/>
+    <w:pPr>
+      <w:ind w:left="720"/>
+      <w:contextualSpacing/>
+    </w:pPr>
+  </w:style>
 </w:styles>
 </file>
 

</xml_diff>